<commit_message>
My version of website code
</commit_message>
<xml_diff>
--- a/files/Roland Emojevbe CV Resume.docx
+++ b/files/Roland Emojevbe CV Resume.docx
@@ -152,23 +152,7 @@
                 <w:sz w:val="22"/>
                 <w:szCs w:val="22"/>
               </w:rPr>
-              <w:t>User Research, Personas and Mind</w:t>
-            </w:r>
-            <w:r>
-              <w:rPr>
-                <w:rFonts w:ascii="Helvetica" w:hAnsi="Helvetica"/>
-                <w:sz w:val="22"/>
-                <w:szCs w:val="22"/>
-              </w:rPr>
-              <w:t>-</w:t>
-            </w:r>
-            <w:r>
-              <w:rPr>
-                <w:rFonts w:ascii="Helvetica" w:hAnsi="Helvetica"/>
-                <w:sz w:val="22"/>
-                <w:szCs w:val="22"/>
-              </w:rPr>
-              <w:t>Mapping</w:t>
+              <w:t>User Research, Personas and Mind-Mapping</w:t>
             </w:r>
           </w:p>
           <w:p>
@@ -448,23 +432,7 @@
                 <w:sz w:val="22"/>
                 <w:szCs w:val="22"/>
               </w:rPr>
-              <w:t>Word, Excel, PowerPoint and other</w:t>
-            </w:r>
-            <w:r>
-              <w:rPr>
-                <w:rFonts w:ascii="Helvetica" w:hAnsi="Helvetica"/>
-                <w:sz w:val="22"/>
-                <w:szCs w:val="22"/>
-              </w:rPr>
-              <w:t xml:space="preserve"> </w:t>
-            </w:r>
-            <w:r>
-              <w:rPr>
-                <w:rFonts w:ascii="Helvetica" w:hAnsi="Helvetica"/>
-                <w:sz w:val="22"/>
-                <w:szCs w:val="22"/>
-              </w:rPr>
-              <w:t>Microsoft Office suite</w:t>
+              <w:t>Word, Excel, PowerPoint and other Microsoft Office suite</w:t>
             </w:r>
           </w:p>
           <w:p>
@@ -1607,16 +1575,16 @@
         <mc:AlternateContent>
           <mc:Choice Requires="wps">
             <w:drawing>
-              <wp:anchor distT="0" distB="0" distL="114300" distR="114300" simplePos="0" relativeHeight="251659264" behindDoc="1" locked="0" layoutInCell="1" allowOverlap="1" wp14:anchorId="53D4AAC2" wp14:editId="2A5F8F1D">
+              <wp:anchor distT="0" distB="0" distL="114300" distR="114300" simplePos="0" relativeHeight="251659264" behindDoc="1" locked="0" layoutInCell="1" allowOverlap="1" wp14:anchorId="53D4AAC2" wp14:editId="683724EE">
                 <wp:simplePos x="0" y="0"/>
                 <wp:positionH relativeFrom="column">
-                  <wp:posOffset>-902825</wp:posOffset>
+                  <wp:posOffset>-905347</wp:posOffset>
                 </wp:positionH>
                 <wp:positionV relativeFrom="page">
-                  <wp:posOffset>1203478</wp:posOffset>
+                  <wp:posOffset>1272005</wp:posOffset>
                 </wp:positionV>
-                <wp:extent cx="3126658" cy="9469264"/>
-                <wp:effectExtent l="0" t="0" r="0" b="5080"/>
+                <wp:extent cx="3126658" cy="9401225"/>
+                <wp:effectExtent l="0" t="0" r="4445" b="0"/>
                 <wp:wrapNone/>
                 <wp:docPr id="6" name="Rectangle 6"/>
                 <wp:cNvGraphicFramePr/>
@@ -1627,7 +1595,7 @@
                       <wps:spPr>
                         <a:xfrm>
                           <a:off x="0" y="0"/>
-                          <a:ext cx="3126658" cy="9469264"/>
+                          <a:ext cx="3126658" cy="9401225"/>
                         </a:xfrm>
                         <a:prstGeom prst="rect">
                           <a:avLst/>
@@ -1675,7 +1643,7 @@
           </mc:Choice>
           <mc:Fallback>
             <w:pict>
-              <v:rect w14:anchorId="5621CB85" id="Rectangle 6" o:spid="_x0000_s1026" style="position:absolute;margin-left:-71.1pt;margin-top:94.75pt;width:246.2pt;height:745.6pt;z-index:-251657216;visibility:visible;mso-wrap-style:square;mso-width-percent:0;mso-height-percent:0;mso-wrap-distance-left:9pt;mso-wrap-distance-top:0;mso-wrap-distance-right:9pt;mso-wrap-distance-bottom:0;mso-position-horizontal:absolute;mso-position-horizontal-relative:text;mso-position-vertical:absolute;mso-position-vertical-relative:page;mso-width-percent:0;mso-height-percent:0;mso-width-relative:margin;mso-height-relative:margin;v-text-anchor:middle" o:gfxdata="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" fillcolor="#f2f2f2" stroked="f" strokeweight="1pt">
+              <v:rect w14:anchorId="210D95E4" id="Rectangle 6" o:spid="_x0000_s1026" style="position:absolute;margin-left:-71.3pt;margin-top:100.15pt;width:246.2pt;height:740.25pt;z-index:-251657216;visibility:visible;mso-wrap-style:square;mso-width-percent:0;mso-height-percent:0;mso-wrap-distance-left:9pt;mso-wrap-distance-top:0;mso-wrap-distance-right:9pt;mso-wrap-distance-bottom:0;mso-position-horizontal:absolute;mso-position-horizontal-relative:text;mso-position-vertical:absolute;mso-position-vertical-relative:page;mso-width-percent:0;mso-height-percent:0;mso-width-relative:margin;mso-height-relative:margin;v-text-anchor:middle" o:gfxdata="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" fillcolor="#f2f2f2" stroked="f" strokeweight="1pt">
                 <w10:wrap anchory="page"/>
               </v:rect>
             </w:pict>
@@ -1686,7 +1654,7 @@
     <w:sectPr>
       <w:headerReference w:type="default" r:id="rId7"/>
       <w:pgSz w:w="11900" w:h="16840"/>
-      <w:pgMar w:top="1440" w:right="1440" w:bottom="683" w:left="1440" w:header="650" w:footer="708" w:gutter="0"/>
+      <w:pgMar w:top="1440" w:right="1440" w:bottom="683" w:left="1440" w:header="740" w:footer="708" w:gutter="0"/>
       <w:cols w:space="708"/>
       <w:docGrid w:linePitch="360"/>
     </w:sectPr>
@@ -1755,15 +1723,97 @@
         <w:szCs w:val="28"/>
       </w:rPr>
       <mc:AlternateContent>
+        <mc:Choice Requires="wps">
+          <w:drawing>
+            <wp:anchor distT="0" distB="0" distL="114300" distR="114300" simplePos="0" relativeHeight="251660288" behindDoc="1" locked="0" layoutInCell="1" allowOverlap="1" wp14:anchorId="3133317A" wp14:editId="1876E302">
+              <wp:simplePos x="0" y="0"/>
+              <wp:positionH relativeFrom="column">
+                <wp:posOffset>3648547</wp:posOffset>
+              </wp:positionH>
+              <wp:positionV relativeFrom="paragraph">
+                <wp:posOffset>28041</wp:posOffset>
+              </wp:positionV>
+              <wp:extent cx="3258820" cy="782917"/>
+              <wp:effectExtent l="0" t="0" r="5080" b="5080"/>
+              <wp:wrapNone/>
+              <wp:docPr id="7" name="Rectangle 7"/>
+              <wp:cNvGraphicFramePr/>
+              <a:graphic xmlns:a="http://schemas.openxmlformats.org/drawingml/2006/main">
+                <a:graphicData uri="http://schemas.microsoft.com/office/word/2010/wordprocessingShape">
+                  <wps:wsp>
+                    <wps:cNvSpPr/>
+                    <wps:spPr>
+                      <a:xfrm>
+                        <a:off x="0" y="0"/>
+                        <a:ext cx="3258820" cy="782917"/>
+                      </a:xfrm>
+                      <a:prstGeom prst="rect">
+                        <a:avLst/>
+                      </a:prstGeom>
+                      <a:solidFill>
+                        <a:srgbClr val="F2F2F2"/>
+                      </a:solidFill>
+                      <a:ln>
+                        <a:noFill/>
+                      </a:ln>
+                    </wps:spPr>
+                    <wps:style>
+                      <a:lnRef idx="2">
+                        <a:schemeClr val="accent1">
+                          <a:shade val="50000"/>
+                        </a:schemeClr>
+                      </a:lnRef>
+                      <a:fillRef idx="1">
+                        <a:schemeClr val="accent1"/>
+                      </a:fillRef>
+                      <a:effectRef idx="0">
+                        <a:schemeClr val="accent1"/>
+                      </a:effectRef>
+                      <a:fontRef idx="minor">
+                        <a:schemeClr val="lt1"/>
+                      </a:fontRef>
+                    </wps:style>
+                    <wps:bodyPr rot="0" spcFirstLastPara="0" vertOverflow="overflow" horzOverflow="overflow" vert="horz" wrap="square" lIns="91440" tIns="45720" rIns="91440" bIns="45720" numCol="1" spcCol="0" rtlCol="0" fromWordArt="0" anchor="ctr" anchorCtr="0" forceAA="0" compatLnSpc="1">
+                      <a:prstTxWarp prst="textNoShape">
+                        <a:avLst/>
+                      </a:prstTxWarp>
+                      <a:noAutofit/>
+                    </wps:bodyPr>
+                  </wps:wsp>
+                </a:graphicData>
+              </a:graphic>
+              <wp14:sizeRelH relativeFrom="margin">
+                <wp14:pctWidth>0</wp14:pctWidth>
+              </wp14:sizeRelH>
+              <wp14:sizeRelV relativeFrom="margin">
+                <wp14:pctHeight>0</wp14:pctHeight>
+              </wp14:sizeRelV>
+            </wp:anchor>
+          </w:drawing>
+        </mc:Choice>
+        <mc:Fallback>
+          <w:pict>
+            <v:rect w14:anchorId="11C4D6B0" id="Rectangle 7" o:spid="_x0000_s1026" style="position:absolute;margin-left:287.3pt;margin-top:2.2pt;width:256.6pt;height:61.65pt;z-index:-251656192;visibility:visible;mso-wrap-style:square;mso-width-percent:0;mso-height-percent:0;mso-wrap-distance-left:9pt;mso-wrap-distance-top:0;mso-wrap-distance-right:9pt;mso-wrap-distance-bottom:0;mso-position-horizontal:absolute;mso-position-horizontal-relative:text;mso-position-vertical:absolute;mso-position-vertical-relative:text;mso-width-percent:0;mso-height-percent:0;mso-width-relative:margin;mso-height-relative:margin;v-text-anchor:middle" o:gfxdata="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" fillcolor="#f2f2f2" stroked="f" strokeweight="1pt"/>
+          </w:pict>
+        </mc:Fallback>
+      </mc:AlternateContent>
+    </w:r>
+    <w:r>
+      <w:rPr>
+        <w:noProof/>
+        <w:sz w:val="28"/>
+        <w:szCs w:val="28"/>
+      </w:rPr>
+      <mc:AlternateContent>
         <mc:Choice Requires="wpg">
           <w:drawing>
-            <wp:anchor distT="0" distB="0" distL="114300" distR="114300" simplePos="0" relativeHeight="251665408" behindDoc="0" locked="0" layoutInCell="1" allowOverlap="1" wp14:anchorId="40534026" wp14:editId="34AF2EA6">
+            <wp:anchor distT="0" distB="0" distL="114300" distR="114300" simplePos="0" relativeHeight="251665408" behindDoc="0" locked="0" layoutInCell="1" allowOverlap="1" wp14:anchorId="40534026" wp14:editId="57F6463A">
               <wp:simplePos x="0" y="0"/>
               <wp:positionH relativeFrom="column">
                 <wp:posOffset>3713480</wp:posOffset>
               </wp:positionH>
               <wp:positionV relativeFrom="paragraph">
-                <wp:posOffset>-58910</wp:posOffset>
+                <wp:posOffset>30480</wp:posOffset>
               </wp:positionV>
               <wp:extent cx="2623820" cy="774065"/>
               <wp:effectExtent l="0" t="0" r="0" b="0"/>
@@ -1827,82 +1877,18 @@
                                 <w:szCs w:val="22"/>
                               </w:rPr>
                             </w:pPr>
-                            <w:r>
-                              <w:rPr>
-                                <w:rFonts w:ascii="Helvetica" w:hAnsi="Helvetica"/>
-                                <w:color w:val="182475"/>
-                                <w:sz w:val="22"/>
-                                <w:szCs w:val="22"/>
-                              </w:rPr>
-                              <w:fldChar w:fldCharType="begin"/>
-                            </w:r>
-                            <w:r>
-                              <w:rPr>
-                                <w:rFonts w:ascii="Helvetica" w:hAnsi="Helvetica"/>
-                                <w:color w:val="182475"/>
-                                <w:sz w:val="22"/>
-                                <w:szCs w:val="22"/>
-                              </w:rPr>
-                              <w:instrText xml:space="preserve"> HYPERLINK "mailto:roland.emojevbe@outlook.com" </w:instrText>
-                            </w:r>
-                            <w:r>
-                              <w:rPr>
-                                <w:rFonts w:ascii="Helvetica" w:hAnsi="Helvetica"/>
-                                <w:color w:val="182475"/>
-                                <w:sz w:val="22"/>
-                                <w:szCs w:val="22"/>
-                              </w:rPr>
-                              <w:fldChar w:fldCharType="separate"/>
-                            </w:r>
-                            <w:r>
-                              <w:rPr>
-                                <w:rStyle w:val="Hyperlink"/>
-                                <w:rFonts w:ascii="Helvetica" w:hAnsi="Helvetica"/>
-                                <w:color w:val="182475"/>
-                                <w:sz w:val="22"/>
-                                <w:szCs w:val="22"/>
-                              </w:rPr>
-                              <w:t>ro</w:t>
-                            </w:r>
-                            <w:r>
-                              <w:rPr>
-                                <w:rStyle w:val="Hyperlink"/>
-                                <w:rFonts w:ascii="Helvetica" w:hAnsi="Helvetica"/>
-                                <w:color w:val="182475"/>
-                                <w:sz w:val="22"/>
-                                <w:szCs w:val="22"/>
-                              </w:rPr>
-                              <w:t>land.emojevbe@ou</w:t>
-                            </w:r>
-                            <w:r>
-                              <w:rPr>
-                                <w:rStyle w:val="Hyperlink"/>
-                                <w:rFonts w:ascii="Helvetica" w:hAnsi="Helvetica"/>
-                                <w:color w:val="182475"/>
-                                <w:sz w:val="22"/>
-                                <w:szCs w:val="22"/>
-                              </w:rPr>
-                              <w:t>t</w:t>
-                            </w:r>
-                            <w:r>
-                              <w:rPr>
-                                <w:rStyle w:val="Hyperlink"/>
-                                <w:rFonts w:ascii="Helvetica" w:hAnsi="Helvetica"/>
-                                <w:color w:val="182475"/>
-                                <w:sz w:val="22"/>
-                                <w:szCs w:val="22"/>
-                              </w:rPr>
-                              <w:t>look.com</w:t>
-                            </w:r>
-                            <w:r>
-                              <w:rPr>
-                                <w:rFonts w:ascii="Helvetica" w:hAnsi="Helvetica"/>
-                                <w:color w:val="182475"/>
-                                <w:sz w:val="22"/>
-                                <w:szCs w:val="22"/>
-                              </w:rPr>
-                              <w:fldChar w:fldCharType="end"/>
-                            </w:r>
+                            <w:hyperlink r:id="rId1" w:history="1">
+                              <w:r>
+                                <w:rPr>
+                                  <w:rStyle w:val="Hyperlink"/>
+                                  <w:rFonts w:ascii="Helvetica" w:hAnsi="Helvetica"/>
+                                  <w:color w:val="182475"/>
+                                  <w:sz w:val="22"/>
+                                  <w:szCs w:val="22"/>
+                                </w:rPr>
+                                <w:t>roland.emojevbe@outlook.com</w:t>
+                              </w:r>
+                            </w:hyperlink>
                           </w:p>
                           <w:p>
                             <w:pPr>
@@ -1913,7 +1899,7 @@
                                 <w:szCs w:val="22"/>
                               </w:rPr>
                             </w:pPr>
-                            <w:hyperlink r:id="rId1" w:history="1">
+                            <w:hyperlink r:id="rId2" w:history="1">
                               <w:r>
                                 <w:rPr>
                                   <w:rStyle w:val="Hyperlink"/>
@@ -1934,7 +1920,7 @@
                                 <w:szCs w:val="22"/>
                               </w:rPr>
                             </w:pPr>
-                            <w:hyperlink r:id="rId2" w:history="1">
+                            <w:hyperlink r:id="rId3" w:history="1">
                               <w:r>
                                 <w:rPr>
                                   <w:rStyle w:val="Hyperlink"/>
@@ -1973,7 +1959,7 @@
                         </pic:cNvPicPr>
                       </pic:nvPicPr>
                       <pic:blipFill>
-                        <a:blip r:embed="rId3">
+                        <a:blip r:embed="rId4">
                           <a:extLst>
                             <a:ext uri="{28A0092B-C50C-407E-A947-70E740481C1C}">
                               <a14:useLocalDpi xmlns:a14="http://schemas.microsoft.com/office/drawing/2010/main" val="0"/>
@@ -2002,7 +1988,7 @@
                         </pic:cNvPicPr>
                       </pic:nvPicPr>
                       <pic:blipFill>
-                        <a:blip r:embed="rId4">
+                        <a:blip r:embed="rId5">
                           <a:extLst>
                             <a:ext uri="{28A0092B-C50C-407E-A947-70E740481C1C}">
                               <a14:useLocalDpi xmlns:a14="http://schemas.microsoft.com/office/drawing/2010/main" val="0"/>
@@ -2031,7 +2017,7 @@
                         </pic:cNvPicPr>
                       </pic:nvPicPr>
                       <pic:blipFill>
-                        <a:blip r:embed="rId5">
+                        <a:blip r:embed="rId6">
                           <a:extLst>
                             <a:ext uri="{28A0092B-C50C-407E-A947-70E740481C1C}">
                               <a14:useLocalDpi xmlns:a14="http://schemas.microsoft.com/office/drawing/2010/main" val="0"/>
@@ -2060,7 +2046,7 @@
                         </pic:cNvPicPr>
                       </pic:nvPicPr>
                       <pic:blipFill rotWithShape="1">
-                        <a:blip r:embed="rId6">
+                        <a:blip r:embed="rId7">
                           <a:extLst>
                             <a:ext uri="{28A0092B-C50C-407E-A947-70E740481C1C}">
                               <a14:useLocalDpi xmlns:a14="http://schemas.microsoft.com/office/drawing/2010/main" val="0"/>
@@ -2099,7 +2085,7 @@
         </mc:Choice>
         <mc:Fallback>
           <w:pict>
-            <v:group w14:anchorId="40534026" id="Group 59" o:spid="_x0000_s1026" style="position:absolute;left:0;text-align:left;margin-left:292.4pt;margin-top:-4.65pt;width:206.6pt;height:60.95pt;z-index:251665408;mso-height-relative:margin" coordsize="26243,7740" o:gfxdata="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">
+            <v:group w14:anchorId="40534026" id="Group 59" o:spid="_x0000_s1026" style="position:absolute;left:0;text-align:left;margin-left:292.4pt;margin-top:2.4pt;width:206.6pt;height:60.95pt;z-index:251665408;mso-height-relative:margin" coordsize="26243,7740" o:gfxdata="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">
               <v:shapetype id="_x0000_t202" coordsize="21600,21600" o:spt="202" path="m,l,21600r21600,l21600,xe">
                 <v:stroke joinstyle="miter"/>
                 <v:path gradientshapeok="t" o:connecttype="rect"/>
@@ -2134,82 +2120,18 @@
                           <w:szCs w:val="22"/>
                         </w:rPr>
                       </w:pPr>
-                      <w:r>
-                        <w:rPr>
-                          <w:rFonts w:ascii="Helvetica" w:hAnsi="Helvetica"/>
-                          <w:color w:val="182475"/>
-                          <w:sz w:val="22"/>
-                          <w:szCs w:val="22"/>
-                        </w:rPr>
-                        <w:fldChar w:fldCharType="begin"/>
-                      </w:r>
-                      <w:r>
-                        <w:rPr>
-                          <w:rFonts w:ascii="Helvetica" w:hAnsi="Helvetica"/>
-                          <w:color w:val="182475"/>
-                          <w:sz w:val="22"/>
-                          <w:szCs w:val="22"/>
-                        </w:rPr>
-                        <w:instrText xml:space="preserve"> HYPERLINK "mailto:roland.emojevbe@outlook.com" </w:instrText>
-                      </w:r>
-                      <w:r>
-                        <w:rPr>
-                          <w:rFonts w:ascii="Helvetica" w:hAnsi="Helvetica"/>
-                          <w:color w:val="182475"/>
-                          <w:sz w:val="22"/>
-                          <w:szCs w:val="22"/>
-                        </w:rPr>
-                        <w:fldChar w:fldCharType="separate"/>
-                      </w:r>
-                      <w:r>
-                        <w:rPr>
-                          <w:rStyle w:val="Hyperlink"/>
-                          <w:rFonts w:ascii="Helvetica" w:hAnsi="Helvetica"/>
-                          <w:color w:val="182475"/>
-                          <w:sz w:val="22"/>
-                          <w:szCs w:val="22"/>
-                        </w:rPr>
-                        <w:t>ro</w:t>
-                      </w:r>
-                      <w:r>
-                        <w:rPr>
-                          <w:rStyle w:val="Hyperlink"/>
-                          <w:rFonts w:ascii="Helvetica" w:hAnsi="Helvetica"/>
-                          <w:color w:val="182475"/>
-                          <w:sz w:val="22"/>
-                          <w:szCs w:val="22"/>
-                        </w:rPr>
-                        <w:t>land.emojevbe@ou</w:t>
-                      </w:r>
-                      <w:r>
-                        <w:rPr>
-                          <w:rStyle w:val="Hyperlink"/>
-                          <w:rFonts w:ascii="Helvetica" w:hAnsi="Helvetica"/>
-                          <w:color w:val="182475"/>
-                          <w:sz w:val="22"/>
-                          <w:szCs w:val="22"/>
-                        </w:rPr>
-                        <w:t>t</w:t>
-                      </w:r>
-                      <w:r>
-                        <w:rPr>
-                          <w:rStyle w:val="Hyperlink"/>
-                          <w:rFonts w:ascii="Helvetica" w:hAnsi="Helvetica"/>
-                          <w:color w:val="182475"/>
-                          <w:sz w:val="22"/>
-                          <w:szCs w:val="22"/>
-                        </w:rPr>
-                        <w:t>look.com</w:t>
-                      </w:r>
-                      <w:r>
-                        <w:rPr>
-                          <w:rFonts w:ascii="Helvetica" w:hAnsi="Helvetica"/>
-                          <w:color w:val="182475"/>
-                          <w:sz w:val="22"/>
-                          <w:szCs w:val="22"/>
-                        </w:rPr>
-                        <w:fldChar w:fldCharType="end"/>
-                      </w:r>
+                      <w:hyperlink r:id="rId8" w:history="1">
+                        <w:r>
+                          <w:rPr>
+                            <w:rStyle w:val="Hyperlink"/>
+                            <w:rFonts w:ascii="Helvetica" w:hAnsi="Helvetica"/>
+                            <w:color w:val="182475"/>
+                            <w:sz w:val="22"/>
+                            <w:szCs w:val="22"/>
+                          </w:rPr>
+                          <w:t>roland.emojevbe@outlook.com</w:t>
+                        </w:r>
+                      </w:hyperlink>
                     </w:p>
                     <w:p>
                       <w:pPr>
@@ -2220,7 +2142,7 @@
                           <w:szCs w:val="22"/>
                         </w:rPr>
                       </w:pPr>
-                      <w:hyperlink r:id="rId7" w:history="1">
+                      <w:hyperlink r:id="rId9" w:history="1">
                         <w:r>
                           <w:rPr>
                             <w:rStyle w:val="Hyperlink"/>
@@ -2241,7 +2163,7 @@
                           <w:szCs w:val="22"/>
                         </w:rPr>
                       </w:pPr>
-                      <w:hyperlink r:id="rId8" w:history="1">
+                      <w:hyperlink r:id="rId10" w:history="1">
                         <w:r>
                           <w:rPr>
                             <w:rStyle w:val="Hyperlink"/>
@@ -2286,100 +2208,18 @@
                 <o:lock v:ext="edit" aspectratio="t"/>
               </v:shapetype>
               <v:shape id="Picture 55" o:spid="_x0000_s1028" type="#_x0000_t75" alt="Icon&#10;&#10;Description automatically generated" style="position:absolute;top:660;width:1409;height:1410;visibility:visible;mso-wrap-style:square" o:gfxdata="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">
-                <v:imagedata r:id="rId9" o:title="Icon&#10;&#10;Description automatically generated"/>
+                <v:imagedata r:id="rId11" o:title="Icon&#10;&#10;Description automatically generated"/>
               </v:shape>
               <v:shape id="Picture 56" o:spid="_x0000_s1029" type="#_x0000_t75" alt="Icon&#10;&#10;Description automatically generated" style="position:absolute;top:2387;width:1397;height:1397;visibility:visible;mso-wrap-style:square" o:gfxdata="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">
-                <v:imagedata r:id="rId10" o:title="Icon&#10;&#10;Description automatically generated"/>
+                <v:imagedata r:id="rId12" o:title="Icon&#10;&#10;Description automatically generated"/>
               </v:shape>
               <v:shape id="Picture 57" o:spid="_x0000_s1030" type="#_x0000_t75" alt="Icon&#10;&#10;Description automatically generated" style="position:absolute;top:4064;width:1397;height:1397;visibility:visible;mso-wrap-style:square" o:gfxdata="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">
-                <v:imagedata r:id="rId11" o:title="Icon&#10;&#10;Description automatically generated"/>
+                <v:imagedata r:id="rId13" o:title="Icon&#10;&#10;Description automatically generated"/>
               </v:shape>
               <v:shape id="Picture 58" o:spid="_x0000_s1031" type="#_x0000_t75" alt="Application&#10;&#10;Description automatically generated with low confidence" style="position:absolute;top:5842;width:1403;height:1397;visibility:visible;mso-wrap-style:square" o:gfxdata="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">
-                <v:imagedata r:id="rId12" o:title="Application&#10;&#10;Description automatically generated with low confidence" cropleft="15759f" cropright="15689f"/>
+                <v:imagedata r:id="rId14" o:title="Application&#10;&#10;Description automatically generated with low confidence" cropleft="15759f" cropright="15689f"/>
               </v:shape>
             </v:group>
-          </w:pict>
-        </mc:Fallback>
-      </mc:AlternateContent>
-    </w:r>
-    <w:r>
-      <w:rPr>
-        <w:noProof/>
-        <w:sz w:val="28"/>
-        <w:szCs w:val="28"/>
-      </w:rPr>
-      <mc:AlternateContent>
-        <mc:Choice Requires="wps">
-          <w:drawing>
-            <wp:anchor distT="0" distB="0" distL="114300" distR="114300" simplePos="0" relativeHeight="251660288" behindDoc="1" locked="0" layoutInCell="1" allowOverlap="1" wp14:anchorId="3133317A" wp14:editId="3CA105E0">
-              <wp:simplePos x="0" y="0"/>
-              <wp:positionH relativeFrom="column">
-                <wp:posOffset>3646025</wp:posOffset>
-              </wp:positionH>
-              <wp:positionV relativeFrom="paragraph">
-                <wp:posOffset>-146532</wp:posOffset>
-              </wp:positionV>
-              <wp:extent cx="3258820" cy="937549"/>
-              <wp:effectExtent l="0" t="0" r="5080" b="2540"/>
-              <wp:wrapNone/>
-              <wp:docPr id="7" name="Rectangle 7"/>
-              <wp:cNvGraphicFramePr/>
-              <a:graphic xmlns:a="http://schemas.openxmlformats.org/drawingml/2006/main">
-                <a:graphicData uri="http://schemas.microsoft.com/office/word/2010/wordprocessingShape">
-                  <wps:wsp>
-                    <wps:cNvSpPr/>
-                    <wps:spPr>
-                      <a:xfrm>
-                        <a:off x="0" y="0"/>
-                        <a:ext cx="3258820" cy="937549"/>
-                      </a:xfrm>
-                      <a:prstGeom prst="rect">
-                        <a:avLst/>
-                      </a:prstGeom>
-                      <a:solidFill>
-                        <a:srgbClr val="F2F2F2"/>
-                      </a:solidFill>
-                      <a:ln>
-                        <a:noFill/>
-                      </a:ln>
-                    </wps:spPr>
-                    <wps:style>
-                      <a:lnRef idx="2">
-                        <a:schemeClr val="accent1">
-                          <a:shade val="50000"/>
-                        </a:schemeClr>
-                      </a:lnRef>
-                      <a:fillRef idx="1">
-                        <a:schemeClr val="accent1"/>
-                      </a:fillRef>
-                      <a:effectRef idx="0">
-                        <a:schemeClr val="accent1"/>
-                      </a:effectRef>
-                      <a:fontRef idx="minor">
-                        <a:schemeClr val="lt1"/>
-                      </a:fontRef>
-                    </wps:style>
-                    <wps:bodyPr rot="0" spcFirstLastPara="0" vertOverflow="overflow" horzOverflow="overflow" vert="horz" wrap="square" lIns="91440" tIns="45720" rIns="91440" bIns="45720" numCol="1" spcCol="0" rtlCol="0" fromWordArt="0" anchor="ctr" anchorCtr="0" forceAA="0" compatLnSpc="1">
-                      <a:prstTxWarp prst="textNoShape">
-                        <a:avLst/>
-                      </a:prstTxWarp>
-                      <a:noAutofit/>
-                    </wps:bodyPr>
-                  </wps:wsp>
-                </a:graphicData>
-              </a:graphic>
-              <wp14:sizeRelH relativeFrom="margin">
-                <wp14:pctWidth>0</wp14:pctWidth>
-              </wp14:sizeRelH>
-              <wp14:sizeRelV relativeFrom="margin">
-                <wp14:pctHeight>0</wp14:pctHeight>
-              </wp14:sizeRelV>
-            </wp:anchor>
-          </w:drawing>
-        </mc:Choice>
-        <mc:Fallback>
-          <w:pict>
-            <v:rect w14:anchorId="5E98E29D" id="Rectangle 7" o:spid="_x0000_s1026" style="position:absolute;margin-left:287.1pt;margin-top:-11.55pt;width:256.6pt;height:73.8pt;z-index:-251656192;visibility:visible;mso-wrap-style:square;mso-width-percent:0;mso-height-percent:0;mso-wrap-distance-left:9pt;mso-wrap-distance-top:0;mso-wrap-distance-right:9pt;mso-wrap-distance-bottom:0;mso-position-horizontal:absolute;mso-position-horizontal-relative:text;mso-position-vertical:absolute;mso-position-vertical-relative:text;mso-width-percent:0;mso-height-percent:0;mso-width-relative:margin;mso-height-relative:margin;v-text-anchor:middle" o:gfxdata="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" fillcolor="#f2f2f2" stroked="f" strokeweight="1pt"/>
           </w:pict>
         </mc:Fallback>
       </mc:AlternateContent>

</xml_diff>